<commit_message>
Fixed a bug and added tests
Added a few tests for IsSolvable method and fixed a bug in IsSolvable
method.
</commit_message>
<xml_diff>
--- a/Documentation_Refactoring/changes_Toni.docx
+++ b/Documentation_Refactoring/changes_Toni.docx
@@ -1611,450 +1611,574 @@
         </w:rPr>
         <w:t>-</w:t>
       </w:r>
+      <w:r>
+        <w:rPr>
+          <w:rFonts w:ascii="Calibri" w:eastAsia="Times New Roman" w:hAnsi="Calibri" w:cs="Times New Roman"/>
+          <w:sz w:val="24"/>
+          <w:szCs w:val="24"/>
+          <w:lang w:val="en-US"/>
+        </w:rPr>
+        <w:t xml:space="preserve">Moved method </w:t>
+      </w:r>
+      <w:r>
+        <w:rPr>
+          <w:rFonts w:ascii="Calibri" w:eastAsia="Times New Roman" w:hAnsi="Calibri" w:cs="Times New Roman"/>
+          <w:b/>
+          <w:noProof/>
+          <w:sz w:val="24"/>
+          <w:szCs w:val="24"/>
+          <w:lang w:val="en-US"/>
+        </w:rPr>
+        <w:t>GenerateRandomNumber(int start, int end)</w:t>
+      </w:r>
+      <w:r>
+        <w:rPr>
+          <w:rFonts w:ascii="Calibri" w:eastAsia="Times New Roman" w:hAnsi="Calibri" w:cs="Times New Roman"/>
+          <w:sz w:val="24"/>
+          <w:szCs w:val="24"/>
+          <w:lang w:val="en-US"/>
+        </w:rPr>
+        <w:t xml:space="preserve"> to separate class </w:t>
+      </w:r>
+      <w:r>
+        <w:rPr>
+          <w:rFonts w:ascii="Calibri" w:eastAsia="Times New Roman" w:hAnsi="Calibri" w:cs="Times New Roman"/>
+          <w:b/>
+          <w:noProof/>
+          <w:sz w:val="24"/>
+          <w:szCs w:val="24"/>
+          <w:lang w:val="en-US"/>
+        </w:rPr>
+        <w:t>RandomUtils</w:t>
+      </w:r>
+      <w:r>
+        <w:rPr>
+          <w:rFonts w:ascii="Calibri" w:eastAsia="Times New Roman" w:hAnsi="Calibri" w:cs="Times New Roman"/>
+          <w:sz w:val="24"/>
+          <w:szCs w:val="24"/>
+          <w:lang w:val="en-US"/>
+        </w:rPr>
+        <w:t>.</w:t>
+      </w:r>
+    </w:p>
+    <w:p>
+      <w:pPr>
+        <w:numPr>
+          <w:ilvl w:val="0"/>
+          <w:numId w:val="1"/>
+        </w:numPr>
+        <w:spacing w:before="120" w:after="120" w:line="240" w:lineRule="auto"/>
+        <w:jc w:val="both"/>
+        <w:rPr>
+          <w:rFonts w:ascii="Calibri" w:eastAsia="Times New Roman" w:hAnsi="Calibri" w:cs="Times New Roman"/>
+          <w:sz w:val="24"/>
+          <w:szCs w:val="24"/>
+          <w:lang w:val="en-US"/>
+        </w:rPr>
+      </w:pPr>
+      <w:r>
+        <w:rPr>
+          <w:rFonts w:ascii="Calibri" w:eastAsia="Times New Roman" w:hAnsi="Calibri" w:cs="Times New Roman"/>
+          <w:sz w:val="24"/>
+          <w:szCs w:val="24"/>
+          <w:lang w:val="en-US"/>
+        </w:rPr>
+        <w:lastRenderedPageBreak/>
+        <w:t xml:space="preserve">Created method </w:t>
+      </w:r>
+      <w:proofErr w:type="spellStart"/>
+      <w:proofErr w:type="gramStart"/>
+      <w:r>
+        <w:rPr>
+          <w:rFonts w:ascii="Calibri" w:eastAsia="Times New Roman" w:hAnsi="Calibri" w:cs="Times New Roman"/>
+          <w:b/>
+          <w:sz w:val="24"/>
+          <w:szCs w:val="24"/>
+          <w:lang w:val="en-US"/>
+        </w:rPr>
+        <w:t>GenerateGameField</w:t>
+      </w:r>
+      <w:proofErr w:type="spellEnd"/>
+      <w:r>
+        <w:rPr>
+          <w:rFonts w:ascii="Calibri" w:eastAsia="Times New Roman" w:hAnsi="Calibri" w:cs="Times New Roman"/>
+          <w:b/>
+          <w:sz w:val="24"/>
+          <w:szCs w:val="24"/>
+          <w:lang w:val="en-US"/>
+        </w:rPr>
+        <w:t>(</w:t>
+      </w:r>
+      <w:proofErr w:type="gramEnd"/>
+      <w:r>
+        <w:rPr>
+          <w:rFonts w:ascii="Calibri" w:eastAsia="Times New Roman" w:hAnsi="Calibri" w:cs="Times New Roman"/>
+          <w:b/>
+          <w:sz w:val="24"/>
+          <w:szCs w:val="24"/>
+          <w:lang w:val="en-US"/>
+        </w:rPr>
+        <w:t xml:space="preserve">) </w:t>
+      </w:r>
+      <w:r>
+        <w:rPr>
+          <w:rFonts w:ascii="Calibri" w:eastAsia="Times New Roman" w:hAnsi="Calibri" w:cs="Times New Roman"/>
+          <w:sz w:val="24"/>
+          <w:szCs w:val="24"/>
+          <w:lang w:val="en-US"/>
+        </w:rPr>
+        <w:t xml:space="preserve">in class </w:t>
+      </w:r>
+      <w:proofErr w:type="spellStart"/>
+      <w:r>
+        <w:rPr>
+          <w:rFonts w:ascii="Calibri" w:eastAsia="Times New Roman" w:hAnsi="Calibri" w:cs="Times New Roman"/>
+          <w:b/>
+          <w:sz w:val="24"/>
+          <w:szCs w:val="24"/>
+          <w:lang w:val="en-US"/>
+        </w:rPr>
+        <w:t>GameFifteen</w:t>
+      </w:r>
+      <w:proofErr w:type="spellEnd"/>
+      <w:r>
+        <w:rPr>
+          <w:rFonts w:ascii="Calibri" w:eastAsia="Times New Roman" w:hAnsi="Calibri" w:cs="Times New Roman"/>
+          <w:sz w:val="24"/>
+          <w:szCs w:val="24"/>
+          <w:lang w:val="en-US"/>
+        </w:rPr>
+        <w:t>.</w:t>
+      </w:r>
+    </w:p>
+    <w:p>
+      <w:pPr>
+        <w:numPr>
+          <w:ilvl w:val="0"/>
+          <w:numId w:val="1"/>
+        </w:numPr>
+        <w:spacing w:before="120" w:after="120" w:line="240" w:lineRule="auto"/>
+        <w:jc w:val="both"/>
+        <w:rPr>
+          <w:rFonts w:ascii="Calibri" w:eastAsia="Times New Roman" w:hAnsi="Calibri" w:cs="Times New Roman"/>
+          <w:sz w:val="24"/>
+          <w:szCs w:val="24"/>
+          <w:lang w:val="en-US"/>
+        </w:rPr>
+      </w:pPr>
+      <w:r>
+        <w:rPr>
+          <w:rFonts w:ascii="Calibri" w:eastAsia="Times New Roman" w:hAnsi="Calibri" w:cs="Times New Roman"/>
+          <w:sz w:val="24"/>
+          <w:szCs w:val="24"/>
+          <w:lang w:val="en-US"/>
+        </w:rPr>
+        <w:t xml:space="preserve">Created method </w:t>
+      </w:r>
+      <w:proofErr w:type="spellStart"/>
+      <w:proofErr w:type="gramStart"/>
+      <w:r>
+        <w:rPr>
+          <w:rFonts w:ascii="Calibri" w:eastAsia="Times New Roman" w:hAnsi="Calibri" w:cs="Times New Roman"/>
+          <w:b/>
+          <w:sz w:val="24"/>
+          <w:szCs w:val="24"/>
+          <w:lang w:val="en-US"/>
+        </w:rPr>
+        <w:t>IsSolvable</w:t>
+      </w:r>
+      <w:proofErr w:type="spellEnd"/>
+      <w:r>
+        <w:rPr>
+          <w:rFonts w:ascii="Calibri" w:eastAsia="Times New Roman" w:hAnsi="Calibri" w:cs="Times New Roman"/>
+          <w:b/>
+          <w:sz w:val="24"/>
+          <w:szCs w:val="24"/>
+          <w:lang w:val="en-US"/>
+        </w:rPr>
+        <w:t>(</w:t>
+      </w:r>
+      <w:proofErr w:type="gramEnd"/>
+      <w:r>
+        <w:rPr>
+          <w:rFonts w:ascii="Calibri" w:eastAsia="Times New Roman" w:hAnsi="Calibri" w:cs="Times New Roman"/>
+          <w:b/>
+          <w:sz w:val="24"/>
+          <w:szCs w:val="24"/>
+          <w:lang w:val="en-US"/>
+        </w:rPr>
+        <w:t xml:space="preserve">string[,] </w:t>
+      </w:r>
+      <w:proofErr w:type="spellStart"/>
+      <w:r>
+        <w:rPr>
+          <w:rFonts w:ascii="Calibri" w:eastAsia="Times New Roman" w:hAnsi="Calibri" w:cs="Times New Roman"/>
+          <w:b/>
+          <w:sz w:val="24"/>
+          <w:szCs w:val="24"/>
+          <w:lang w:val="en-US"/>
+        </w:rPr>
+        <w:t>gameField</w:t>
+      </w:r>
+      <w:proofErr w:type="spellEnd"/>
+      <w:r>
+        <w:rPr>
+          <w:rFonts w:ascii="Calibri" w:eastAsia="Times New Roman" w:hAnsi="Calibri" w:cs="Times New Roman"/>
+          <w:b/>
+          <w:sz w:val="24"/>
+          <w:szCs w:val="24"/>
+          <w:lang w:val="en-US"/>
+        </w:rPr>
+        <w:t>)</w:t>
+      </w:r>
+      <w:r>
+        <w:rPr>
+          <w:rFonts w:ascii="Calibri" w:eastAsia="Times New Roman" w:hAnsi="Calibri" w:cs="Times New Roman"/>
+          <w:sz w:val="24"/>
+          <w:szCs w:val="24"/>
+          <w:lang w:val="en-US"/>
+        </w:rPr>
+        <w:t>.</w:t>
+      </w:r>
+    </w:p>
+    <w:p>
+      <w:pPr>
+        <w:numPr>
+          <w:ilvl w:val="0"/>
+          <w:numId w:val="1"/>
+        </w:numPr>
+        <w:spacing w:before="120" w:after="120" w:line="240" w:lineRule="auto"/>
+        <w:jc w:val="both"/>
+        <w:rPr>
+          <w:rFonts w:ascii="Calibri" w:eastAsia="Times New Roman" w:hAnsi="Calibri" w:cs="Times New Roman"/>
+          <w:sz w:val="24"/>
+          <w:szCs w:val="24"/>
+          <w:lang w:val="en-US"/>
+        </w:rPr>
+      </w:pPr>
+      <w:r>
+        <w:rPr>
+          <w:rFonts w:ascii="Calibri" w:eastAsia="Times New Roman" w:hAnsi="Calibri" w:cs="Times New Roman"/>
+          <w:sz w:val="24"/>
+          <w:szCs w:val="24"/>
+          <w:lang w:val="en-US"/>
+        </w:rPr>
+        <w:t>Fixed a bug in method (</w:t>
+      </w:r>
+      <w:proofErr w:type="spellStart"/>
+      <w:proofErr w:type="gramStart"/>
+      <w:r>
+        <w:rPr>
+          <w:rFonts w:ascii="Calibri" w:eastAsia="Times New Roman" w:hAnsi="Calibri" w:cs="Times New Roman"/>
+          <w:b/>
+          <w:sz w:val="24"/>
+          <w:szCs w:val="24"/>
+          <w:lang w:val="en-US"/>
+        </w:rPr>
+        <w:t>proverka</w:t>
+      </w:r>
+      <w:proofErr w:type="spellEnd"/>
+      <w:r>
+        <w:rPr>
+          <w:rFonts w:ascii="Calibri" w:eastAsia="Times New Roman" w:hAnsi="Calibri" w:cs="Times New Roman"/>
+          <w:b/>
+          <w:sz w:val="24"/>
+          <w:szCs w:val="24"/>
+          <w:lang w:val="en-US"/>
+        </w:rPr>
+        <w:t>(</w:t>
+      </w:r>
+      <w:proofErr w:type="gramEnd"/>
+      <w:r>
+        <w:rPr>
+          <w:rFonts w:ascii="Calibri" w:eastAsia="Times New Roman" w:hAnsi="Calibri" w:cs="Times New Roman"/>
+          <w:b/>
+          <w:sz w:val="24"/>
+          <w:szCs w:val="24"/>
+          <w:lang w:val="en-US"/>
+        </w:rPr>
+        <w:t xml:space="preserve">string[,] </w:t>
+      </w:r>
+      <w:proofErr w:type="spellStart"/>
+      <w:r>
+        <w:rPr>
+          <w:rFonts w:ascii="Calibri" w:eastAsia="Times New Roman" w:hAnsi="Calibri" w:cs="Times New Roman"/>
+          <w:b/>
+          <w:sz w:val="24"/>
+          <w:szCs w:val="24"/>
+          <w:lang w:val="en-US"/>
+        </w:rPr>
+        <w:t>matrica</w:t>
+      </w:r>
+      <w:proofErr w:type="spellEnd"/>
+      <w:r>
+        <w:rPr>
+          <w:rFonts w:ascii="Calibri" w:eastAsia="Times New Roman" w:hAnsi="Calibri" w:cs="Times New Roman"/>
+          <w:b/>
+          <w:sz w:val="24"/>
+          <w:szCs w:val="24"/>
+          <w:lang w:val="en-US"/>
+        </w:rPr>
+        <w:t>)</w:t>
+      </w:r>
+      <w:r>
+        <w:rPr>
+          <w:rFonts w:ascii="Calibri" w:eastAsia="Times New Roman" w:hAnsi="Calibri" w:cs="Times New Roman"/>
+          <w:sz w:val="24"/>
+          <w:szCs w:val="24"/>
+          <w:lang w:val="en-US"/>
+        </w:rPr>
+        <w:t>).</w:t>
+      </w:r>
+    </w:p>
+    <w:p>
+      <w:pPr>
+        <w:numPr>
+          <w:ilvl w:val="0"/>
+          <w:numId w:val="1"/>
+        </w:numPr>
+        <w:spacing w:before="120" w:after="120" w:line="240" w:lineRule="auto"/>
+        <w:jc w:val="both"/>
+        <w:rPr>
+          <w:rFonts w:ascii="Calibri" w:eastAsia="Times New Roman" w:hAnsi="Calibri" w:cs="Times New Roman"/>
+          <w:sz w:val="24"/>
+          <w:szCs w:val="24"/>
+          <w:lang w:val="en-US"/>
+        </w:rPr>
+      </w:pPr>
+      <w:r>
+        <w:rPr>
+          <w:rFonts w:ascii="Calibri" w:eastAsia="Times New Roman" w:hAnsi="Calibri" w:cs="Times New Roman"/>
+          <w:sz w:val="24"/>
+          <w:szCs w:val="24"/>
+          <w:lang w:val="en-US"/>
+        </w:rPr>
+        <w:t>Added some notes in code as comments – will be removed later (</w:t>
+      </w:r>
+      <w:r>
+        <w:rPr>
+          <w:rFonts w:ascii="Calibri" w:eastAsia="Times New Roman" w:hAnsi="Calibri" w:cs="Times New Roman"/>
+          <w:b/>
+          <w:sz w:val="24"/>
+          <w:szCs w:val="24"/>
+          <w:lang w:val="en-US"/>
+        </w:rPr>
+        <w:t>// TODO: …</w:t>
+      </w:r>
+      <w:r>
+        <w:rPr>
+          <w:rFonts w:ascii="Calibri" w:eastAsia="Times New Roman" w:hAnsi="Calibri" w:cs="Times New Roman"/>
+          <w:sz w:val="24"/>
+          <w:szCs w:val="24"/>
+          <w:lang w:val="en-US"/>
+        </w:rPr>
+        <w:t>).</w:t>
+      </w:r>
+    </w:p>
+    <w:p>
+      <w:pPr>
+        <w:numPr>
+          <w:ilvl w:val="0"/>
+          <w:numId w:val="1"/>
+        </w:numPr>
+        <w:spacing w:before="120" w:after="120" w:line="240" w:lineRule="auto"/>
+        <w:jc w:val="both"/>
+        <w:rPr>
+          <w:rFonts w:ascii="Calibri" w:eastAsia="Times New Roman" w:hAnsi="Calibri" w:cs="Times New Roman"/>
+          <w:sz w:val="24"/>
+          <w:szCs w:val="24"/>
+          <w:lang w:val="en-US"/>
+        </w:rPr>
+      </w:pPr>
+      <w:r>
+        <w:rPr>
+          <w:rFonts w:ascii="Calibri" w:eastAsia="Times New Roman" w:hAnsi="Calibri" w:cs="Times New Roman"/>
+          <w:sz w:val="24"/>
+          <w:szCs w:val="24"/>
+          <w:lang w:val="en-US"/>
+        </w:rPr>
+        <w:t>“Fixed” some “magic” numbers.</w:t>
+      </w:r>
+    </w:p>
+    <w:p>
+      <w:pPr>
+        <w:numPr>
+          <w:ilvl w:val="0"/>
+          <w:numId w:val="1"/>
+        </w:numPr>
+        <w:spacing w:before="120" w:after="120" w:line="240" w:lineRule="auto"/>
+        <w:jc w:val="both"/>
+        <w:rPr>
+          <w:rFonts w:ascii="Calibri" w:eastAsia="Times New Roman" w:hAnsi="Calibri" w:cs="Times New Roman"/>
+          <w:sz w:val="24"/>
+          <w:szCs w:val="24"/>
+          <w:lang w:val="en-US"/>
+        </w:rPr>
+      </w:pPr>
+      <w:r>
+        <w:rPr>
+          <w:rFonts w:ascii="Calibri" w:eastAsia="Times New Roman" w:hAnsi="Calibri" w:cs="Times New Roman"/>
+          <w:sz w:val="24"/>
+          <w:szCs w:val="24"/>
+          <w:lang w:val="en-US"/>
+        </w:rPr>
+        <w:t xml:space="preserve">Fixed a game logic issue concerning introduction of Exceptions and logic that </w:t>
+      </w:r>
+      <w:r>
+        <w:rPr>
+          <w:rFonts w:ascii="Calibri" w:eastAsia="Times New Roman" w:hAnsi="Calibri" w:cs="Times New Roman"/>
+          <w:sz w:val="24"/>
+          <w:szCs w:val="24"/>
+          <w:lang w:val="en-US"/>
+        </w:rPr>
+        <w:t>didn’t expect exceptions (</w:t>
+      </w:r>
+      <w:proofErr w:type="gramStart"/>
+      <w:r>
+        <w:rPr>
+          <w:rFonts w:ascii="Calibri" w:eastAsia="Times New Roman" w:hAnsi="Calibri" w:cs="Times New Roman"/>
+          <w:sz w:val="24"/>
+          <w:szCs w:val="24"/>
+          <w:lang w:val="en-US"/>
+        </w:rPr>
+        <w:t>Position(</w:t>
+      </w:r>
+      <w:proofErr w:type="gramEnd"/>
+      <w:r>
+        <w:rPr>
+          <w:rFonts w:ascii="Calibri" w:eastAsia="Times New Roman" w:hAnsi="Calibri" w:cs="Times New Roman"/>
+          <w:sz w:val="24"/>
+          <w:szCs w:val="24"/>
+          <w:lang w:val="en-US"/>
+        </w:rPr>
+        <w:t>-1, -1)).</w:t>
+      </w:r>
+    </w:p>
+    <w:p>
+      <w:pPr>
+        <w:numPr>
+          <w:ilvl w:val="0"/>
+          <w:numId w:val="1"/>
+        </w:numPr>
+        <w:spacing w:before="120" w:after="120" w:line="240" w:lineRule="auto"/>
+        <w:jc w:val="both"/>
+        <w:rPr>
+          <w:rFonts w:ascii="Calibri" w:eastAsia="Times New Roman" w:hAnsi="Calibri" w:cs="Times New Roman"/>
+          <w:sz w:val="24"/>
+          <w:szCs w:val="24"/>
+          <w:lang w:val="en-US"/>
+        </w:rPr>
+      </w:pPr>
+      <w:r>
+        <w:rPr>
+          <w:rFonts w:ascii="Calibri" w:eastAsia="Times New Roman" w:hAnsi="Calibri" w:cs="Times New Roman"/>
+          <w:sz w:val="24"/>
+          <w:szCs w:val="24"/>
+          <w:lang w:val="en-US"/>
+        </w:rPr>
+        <w:t xml:space="preserve">Added a few tests for </w:t>
+      </w:r>
+      <w:proofErr w:type="spellStart"/>
+      <w:proofErr w:type="gramStart"/>
+      <w:r>
+        <w:rPr>
+          <w:rFonts w:ascii="Calibri" w:eastAsia="Times New Roman" w:hAnsi="Calibri" w:cs="Times New Roman"/>
+          <w:b/>
+          <w:sz w:val="24"/>
+          <w:szCs w:val="24"/>
+          <w:lang w:val="en-US"/>
+        </w:rPr>
+        <w:t>IsSolvable</w:t>
+      </w:r>
+      <w:proofErr w:type="spellEnd"/>
+      <w:r>
+        <w:rPr>
+          <w:rFonts w:ascii="Calibri" w:eastAsia="Times New Roman" w:hAnsi="Calibri" w:cs="Times New Roman"/>
+          <w:b/>
+          <w:sz w:val="24"/>
+          <w:szCs w:val="24"/>
+          <w:lang w:val="en-US"/>
+        </w:rPr>
+        <w:t>(</w:t>
+      </w:r>
+      <w:proofErr w:type="gramEnd"/>
+      <w:r>
+        <w:rPr>
+          <w:rFonts w:ascii="Calibri" w:eastAsia="Times New Roman" w:hAnsi="Calibri" w:cs="Times New Roman"/>
+          <w:b/>
+          <w:sz w:val="24"/>
+          <w:szCs w:val="24"/>
+          <w:lang w:val="en-US"/>
+        </w:rPr>
+        <w:t>…)</w:t>
+      </w:r>
+      <w:r>
+        <w:rPr>
+          <w:rFonts w:ascii="Calibri" w:eastAsia="Times New Roman" w:hAnsi="Calibri" w:cs="Times New Roman"/>
+          <w:sz w:val="24"/>
+          <w:szCs w:val="24"/>
+          <w:lang w:val="en-US"/>
+        </w:rPr>
+        <w:t>.</w:t>
+      </w:r>
+    </w:p>
+    <w:p>
+      <w:pPr>
+        <w:numPr>
+          <w:ilvl w:val="0"/>
+          <w:numId w:val="1"/>
+        </w:numPr>
+        <w:spacing w:before="120" w:after="120" w:line="240" w:lineRule="auto"/>
+        <w:jc w:val="both"/>
+        <w:rPr>
+          <w:rFonts w:ascii="Calibri" w:eastAsia="Times New Roman" w:hAnsi="Calibri" w:cs="Times New Roman"/>
+          <w:sz w:val="24"/>
+          <w:szCs w:val="24"/>
+          <w:lang w:val="en-US"/>
+        </w:rPr>
+      </w:pPr>
+      <w:r>
+        <w:rPr>
+          <w:rFonts w:ascii="Calibri" w:eastAsia="Times New Roman" w:hAnsi="Calibri" w:cs="Times New Roman"/>
+          <w:sz w:val="24"/>
+          <w:szCs w:val="24"/>
+          <w:lang w:val="en-US"/>
+        </w:rPr>
+        <w:t xml:space="preserve">Fixed a bug in </w:t>
+      </w:r>
+      <w:proofErr w:type="spellStart"/>
+      <w:r>
+        <w:rPr>
+          <w:rFonts w:ascii="Calibri" w:eastAsia="Times New Roman" w:hAnsi="Calibri" w:cs="Times New Roman"/>
+          <w:b/>
+          <w:sz w:val="24"/>
+          <w:szCs w:val="24"/>
+          <w:lang w:val="en-US"/>
+        </w:rPr>
+        <w:t>IsSolvable</w:t>
+      </w:r>
+      <w:proofErr w:type="spellEnd"/>
+      <w:r>
+        <w:rPr>
+          <w:rFonts w:ascii="Calibri" w:eastAsia="Times New Roman" w:hAnsi="Calibri" w:cs="Times New Roman"/>
+          <w:b/>
+          <w:sz w:val="24"/>
+          <w:szCs w:val="24"/>
+          <w:lang w:val="en-US"/>
+        </w:rPr>
+        <w:t>(…)</w:t>
+      </w:r>
+      <w:r>
+        <w:rPr>
+          <w:rFonts w:ascii="Calibri" w:eastAsia="Times New Roman" w:hAnsi="Calibri" w:cs="Times New Roman"/>
+          <w:sz w:val="24"/>
+          <w:szCs w:val="24"/>
+          <w:lang w:val="en-US"/>
+        </w:rPr>
+        <w:t>.</w:t>
+      </w:r>
       <w:bookmarkStart w:id="0" w:name="_GoBack"/>
       <w:bookmarkEnd w:id="0"/>
-      <w:r>
-        <w:rPr>
-          <w:rFonts w:ascii="Calibri" w:eastAsia="Times New Roman" w:hAnsi="Calibri" w:cs="Times New Roman"/>
-          <w:sz w:val="24"/>
-          <w:szCs w:val="24"/>
-          <w:lang w:val="en-US"/>
-        </w:rPr>
-        <w:t xml:space="preserve">Moved method </w:t>
-      </w:r>
-      <w:r>
-        <w:rPr>
-          <w:rFonts w:ascii="Calibri" w:eastAsia="Times New Roman" w:hAnsi="Calibri" w:cs="Times New Roman"/>
-          <w:b/>
-          <w:noProof/>
-          <w:sz w:val="24"/>
-          <w:szCs w:val="24"/>
-          <w:lang w:val="en-US"/>
-        </w:rPr>
-        <w:t>GenerateRandomNumber(int start, int end)</w:t>
-      </w:r>
-      <w:r>
-        <w:rPr>
-          <w:rFonts w:ascii="Calibri" w:eastAsia="Times New Roman" w:hAnsi="Calibri" w:cs="Times New Roman"/>
-          <w:sz w:val="24"/>
-          <w:szCs w:val="24"/>
-          <w:lang w:val="en-US"/>
-        </w:rPr>
-        <w:t xml:space="preserve"> to separate class </w:t>
-      </w:r>
-      <w:r>
-        <w:rPr>
-          <w:rFonts w:ascii="Calibri" w:eastAsia="Times New Roman" w:hAnsi="Calibri" w:cs="Times New Roman"/>
-          <w:b/>
-          <w:noProof/>
-          <w:sz w:val="24"/>
-          <w:szCs w:val="24"/>
-          <w:lang w:val="en-US"/>
-        </w:rPr>
-        <w:t>RandomUtils</w:t>
-      </w:r>
-      <w:r>
-        <w:rPr>
-          <w:rFonts w:ascii="Calibri" w:eastAsia="Times New Roman" w:hAnsi="Calibri" w:cs="Times New Roman"/>
-          <w:sz w:val="24"/>
-          <w:szCs w:val="24"/>
-          <w:lang w:val="en-US"/>
-        </w:rPr>
-        <w:t>.</w:t>
-      </w:r>
-    </w:p>
-    <w:p>
-      <w:pPr>
-        <w:numPr>
-          <w:ilvl w:val="0"/>
-          <w:numId w:val="1"/>
-        </w:numPr>
-        <w:spacing w:before="120" w:after="120" w:line="240" w:lineRule="auto"/>
-        <w:jc w:val="both"/>
-        <w:rPr>
-          <w:rFonts w:ascii="Calibri" w:eastAsia="Times New Roman" w:hAnsi="Calibri" w:cs="Times New Roman"/>
-          <w:sz w:val="24"/>
-          <w:szCs w:val="24"/>
-          <w:lang w:val="en-US"/>
-        </w:rPr>
-      </w:pPr>
-      <w:r>
-        <w:rPr>
-          <w:rFonts w:ascii="Calibri" w:eastAsia="Times New Roman" w:hAnsi="Calibri" w:cs="Times New Roman"/>
-          <w:sz w:val="24"/>
-          <w:szCs w:val="24"/>
-          <w:lang w:val="en-US"/>
-        </w:rPr>
-        <w:lastRenderedPageBreak/>
-        <w:t xml:space="preserve">Created method </w:t>
-      </w:r>
-      <w:proofErr w:type="spellStart"/>
-      <w:proofErr w:type="gramStart"/>
-      <w:r>
-        <w:rPr>
-          <w:rFonts w:ascii="Calibri" w:eastAsia="Times New Roman" w:hAnsi="Calibri" w:cs="Times New Roman"/>
-          <w:b/>
-          <w:sz w:val="24"/>
-          <w:szCs w:val="24"/>
-          <w:lang w:val="en-US"/>
-        </w:rPr>
-        <w:t>GenerateGameField</w:t>
-      </w:r>
-      <w:proofErr w:type="spellEnd"/>
-      <w:r>
-        <w:rPr>
-          <w:rFonts w:ascii="Calibri" w:eastAsia="Times New Roman" w:hAnsi="Calibri" w:cs="Times New Roman"/>
-          <w:b/>
-          <w:sz w:val="24"/>
-          <w:szCs w:val="24"/>
-          <w:lang w:val="en-US"/>
-        </w:rPr>
-        <w:t>(</w:t>
-      </w:r>
-      <w:proofErr w:type="gramEnd"/>
-      <w:r>
-        <w:rPr>
-          <w:rFonts w:ascii="Calibri" w:eastAsia="Times New Roman" w:hAnsi="Calibri" w:cs="Times New Roman"/>
-          <w:b/>
-          <w:sz w:val="24"/>
-          <w:szCs w:val="24"/>
-          <w:lang w:val="en-US"/>
-        </w:rPr>
-        <w:t xml:space="preserve">) </w:t>
-      </w:r>
-      <w:r>
-        <w:rPr>
-          <w:rFonts w:ascii="Calibri" w:eastAsia="Times New Roman" w:hAnsi="Calibri" w:cs="Times New Roman"/>
-          <w:sz w:val="24"/>
-          <w:szCs w:val="24"/>
-          <w:lang w:val="en-US"/>
-        </w:rPr>
-        <w:t xml:space="preserve">in class </w:t>
-      </w:r>
-      <w:proofErr w:type="spellStart"/>
-      <w:r>
-        <w:rPr>
-          <w:rFonts w:ascii="Calibri" w:eastAsia="Times New Roman" w:hAnsi="Calibri" w:cs="Times New Roman"/>
-          <w:b/>
-          <w:sz w:val="24"/>
-          <w:szCs w:val="24"/>
-          <w:lang w:val="en-US"/>
-        </w:rPr>
-        <w:t>GameFifteen</w:t>
-      </w:r>
-      <w:proofErr w:type="spellEnd"/>
-      <w:r>
-        <w:rPr>
-          <w:rFonts w:ascii="Calibri" w:eastAsia="Times New Roman" w:hAnsi="Calibri" w:cs="Times New Roman"/>
-          <w:sz w:val="24"/>
-          <w:szCs w:val="24"/>
-          <w:lang w:val="en-US"/>
-        </w:rPr>
-        <w:t>.</w:t>
-      </w:r>
-    </w:p>
-    <w:p>
-      <w:pPr>
-        <w:numPr>
-          <w:ilvl w:val="0"/>
-          <w:numId w:val="1"/>
-        </w:numPr>
-        <w:spacing w:before="120" w:after="120" w:line="240" w:lineRule="auto"/>
-        <w:jc w:val="both"/>
-        <w:rPr>
-          <w:rFonts w:ascii="Calibri" w:eastAsia="Times New Roman" w:hAnsi="Calibri" w:cs="Times New Roman"/>
-          <w:sz w:val="24"/>
-          <w:szCs w:val="24"/>
-          <w:lang w:val="en-US"/>
-        </w:rPr>
-      </w:pPr>
-      <w:r>
-        <w:rPr>
-          <w:rFonts w:ascii="Calibri" w:eastAsia="Times New Roman" w:hAnsi="Calibri" w:cs="Times New Roman"/>
-          <w:sz w:val="24"/>
-          <w:szCs w:val="24"/>
-          <w:lang w:val="en-US"/>
-        </w:rPr>
-        <w:t xml:space="preserve">Created method </w:t>
-      </w:r>
-      <w:proofErr w:type="spellStart"/>
-      <w:proofErr w:type="gramStart"/>
-      <w:r>
-        <w:rPr>
-          <w:rFonts w:ascii="Calibri" w:eastAsia="Times New Roman" w:hAnsi="Calibri" w:cs="Times New Roman"/>
-          <w:b/>
-          <w:sz w:val="24"/>
-          <w:szCs w:val="24"/>
-          <w:lang w:val="en-US"/>
-        </w:rPr>
-        <w:t>IsSolvable</w:t>
-      </w:r>
-      <w:proofErr w:type="spellEnd"/>
-      <w:r>
-        <w:rPr>
-          <w:rFonts w:ascii="Calibri" w:eastAsia="Times New Roman" w:hAnsi="Calibri" w:cs="Times New Roman"/>
-          <w:b/>
-          <w:sz w:val="24"/>
-          <w:szCs w:val="24"/>
-          <w:lang w:val="en-US"/>
-        </w:rPr>
-        <w:t>(</w:t>
-      </w:r>
-      <w:proofErr w:type="gramEnd"/>
-      <w:r>
-        <w:rPr>
-          <w:rFonts w:ascii="Calibri" w:eastAsia="Times New Roman" w:hAnsi="Calibri" w:cs="Times New Roman"/>
-          <w:b/>
-          <w:sz w:val="24"/>
-          <w:szCs w:val="24"/>
-          <w:lang w:val="en-US"/>
-        </w:rPr>
-        <w:t xml:space="preserve">string[,] </w:t>
-      </w:r>
-      <w:proofErr w:type="spellStart"/>
-      <w:r>
-        <w:rPr>
-          <w:rFonts w:ascii="Calibri" w:eastAsia="Times New Roman" w:hAnsi="Calibri" w:cs="Times New Roman"/>
-          <w:b/>
-          <w:sz w:val="24"/>
-          <w:szCs w:val="24"/>
-          <w:lang w:val="en-US"/>
-        </w:rPr>
-        <w:t>gameField</w:t>
-      </w:r>
-      <w:proofErr w:type="spellEnd"/>
-      <w:r>
-        <w:rPr>
-          <w:rFonts w:ascii="Calibri" w:eastAsia="Times New Roman" w:hAnsi="Calibri" w:cs="Times New Roman"/>
-          <w:b/>
-          <w:sz w:val="24"/>
-          <w:szCs w:val="24"/>
-          <w:lang w:val="en-US"/>
-        </w:rPr>
-        <w:t>)</w:t>
-      </w:r>
-      <w:r>
-        <w:rPr>
-          <w:rFonts w:ascii="Calibri" w:eastAsia="Times New Roman" w:hAnsi="Calibri" w:cs="Times New Roman"/>
-          <w:sz w:val="24"/>
-          <w:szCs w:val="24"/>
-          <w:lang w:val="en-US"/>
-        </w:rPr>
-        <w:t>.</w:t>
-      </w:r>
-    </w:p>
-    <w:p>
-      <w:pPr>
-        <w:numPr>
-          <w:ilvl w:val="0"/>
-          <w:numId w:val="1"/>
-        </w:numPr>
-        <w:spacing w:before="120" w:after="120" w:line="240" w:lineRule="auto"/>
-        <w:jc w:val="both"/>
-        <w:rPr>
-          <w:rFonts w:ascii="Calibri" w:eastAsia="Times New Roman" w:hAnsi="Calibri" w:cs="Times New Roman"/>
-          <w:sz w:val="24"/>
-          <w:szCs w:val="24"/>
-          <w:lang w:val="en-US"/>
-        </w:rPr>
-      </w:pPr>
-      <w:r>
-        <w:rPr>
-          <w:rFonts w:ascii="Calibri" w:eastAsia="Times New Roman" w:hAnsi="Calibri" w:cs="Times New Roman"/>
-          <w:sz w:val="24"/>
-          <w:szCs w:val="24"/>
-          <w:lang w:val="en-US"/>
-        </w:rPr>
-        <w:t>Fixed a bug in method (</w:t>
-      </w:r>
-      <w:proofErr w:type="spellStart"/>
-      <w:proofErr w:type="gramStart"/>
-      <w:r>
-        <w:rPr>
-          <w:rFonts w:ascii="Calibri" w:eastAsia="Times New Roman" w:hAnsi="Calibri" w:cs="Times New Roman"/>
-          <w:b/>
-          <w:sz w:val="24"/>
-          <w:szCs w:val="24"/>
-          <w:lang w:val="en-US"/>
-        </w:rPr>
-        <w:t>proverka</w:t>
-      </w:r>
-      <w:proofErr w:type="spellEnd"/>
-      <w:r>
-        <w:rPr>
-          <w:rFonts w:ascii="Calibri" w:eastAsia="Times New Roman" w:hAnsi="Calibri" w:cs="Times New Roman"/>
-          <w:b/>
-          <w:sz w:val="24"/>
-          <w:szCs w:val="24"/>
-          <w:lang w:val="en-US"/>
-        </w:rPr>
-        <w:t>(</w:t>
-      </w:r>
-      <w:proofErr w:type="gramEnd"/>
-      <w:r>
-        <w:rPr>
-          <w:rFonts w:ascii="Calibri" w:eastAsia="Times New Roman" w:hAnsi="Calibri" w:cs="Times New Roman"/>
-          <w:b/>
-          <w:sz w:val="24"/>
-          <w:szCs w:val="24"/>
-          <w:lang w:val="en-US"/>
-        </w:rPr>
-        <w:t xml:space="preserve">string[,] </w:t>
-      </w:r>
-      <w:proofErr w:type="spellStart"/>
-      <w:r>
-        <w:rPr>
-          <w:rFonts w:ascii="Calibri" w:eastAsia="Times New Roman" w:hAnsi="Calibri" w:cs="Times New Roman"/>
-          <w:b/>
-          <w:sz w:val="24"/>
-          <w:szCs w:val="24"/>
-          <w:lang w:val="en-US"/>
-        </w:rPr>
-        <w:t>matrica</w:t>
-      </w:r>
-      <w:proofErr w:type="spellEnd"/>
-      <w:r>
-        <w:rPr>
-          <w:rFonts w:ascii="Calibri" w:eastAsia="Times New Roman" w:hAnsi="Calibri" w:cs="Times New Roman"/>
-          <w:b/>
-          <w:sz w:val="24"/>
-          <w:szCs w:val="24"/>
-          <w:lang w:val="en-US"/>
-        </w:rPr>
-        <w:t>)</w:t>
-      </w:r>
-      <w:r>
-        <w:rPr>
-          <w:rFonts w:ascii="Calibri" w:eastAsia="Times New Roman" w:hAnsi="Calibri" w:cs="Times New Roman"/>
-          <w:sz w:val="24"/>
-          <w:szCs w:val="24"/>
-          <w:lang w:val="en-US"/>
-        </w:rPr>
-        <w:t>).</w:t>
-      </w:r>
-    </w:p>
-    <w:p>
-      <w:pPr>
-        <w:numPr>
-          <w:ilvl w:val="0"/>
-          <w:numId w:val="1"/>
-        </w:numPr>
-        <w:spacing w:before="120" w:after="120" w:line="240" w:lineRule="auto"/>
-        <w:jc w:val="both"/>
-        <w:rPr>
-          <w:rFonts w:ascii="Calibri" w:eastAsia="Times New Roman" w:hAnsi="Calibri" w:cs="Times New Roman"/>
-          <w:sz w:val="24"/>
-          <w:szCs w:val="24"/>
-          <w:lang w:val="en-US"/>
-        </w:rPr>
-      </w:pPr>
-      <w:r>
-        <w:rPr>
-          <w:rFonts w:ascii="Calibri" w:eastAsia="Times New Roman" w:hAnsi="Calibri" w:cs="Times New Roman"/>
-          <w:sz w:val="24"/>
-          <w:szCs w:val="24"/>
-          <w:lang w:val="en-US"/>
-        </w:rPr>
-        <w:t>Added some notes in code as comments – will be removed later (</w:t>
-      </w:r>
-      <w:r>
-        <w:rPr>
-          <w:rFonts w:ascii="Calibri" w:eastAsia="Times New Roman" w:hAnsi="Calibri" w:cs="Times New Roman"/>
-          <w:b/>
-          <w:sz w:val="24"/>
-          <w:szCs w:val="24"/>
-          <w:lang w:val="en-US"/>
-        </w:rPr>
-        <w:t>// TODO: …</w:t>
-      </w:r>
-      <w:r>
-        <w:rPr>
-          <w:rFonts w:ascii="Calibri" w:eastAsia="Times New Roman" w:hAnsi="Calibri" w:cs="Times New Roman"/>
-          <w:sz w:val="24"/>
-          <w:szCs w:val="24"/>
-          <w:lang w:val="en-US"/>
-        </w:rPr>
-        <w:t>).</w:t>
-      </w:r>
-    </w:p>
-    <w:p>
-      <w:pPr>
-        <w:numPr>
-          <w:ilvl w:val="0"/>
-          <w:numId w:val="1"/>
-        </w:numPr>
-        <w:spacing w:before="120" w:after="120" w:line="240" w:lineRule="auto"/>
-        <w:jc w:val="both"/>
-        <w:rPr>
-          <w:rFonts w:ascii="Calibri" w:eastAsia="Times New Roman" w:hAnsi="Calibri" w:cs="Times New Roman"/>
-          <w:sz w:val="24"/>
-          <w:szCs w:val="24"/>
-          <w:lang w:val="en-US"/>
-        </w:rPr>
-      </w:pPr>
-      <w:r>
-        <w:rPr>
-          <w:rFonts w:ascii="Calibri" w:eastAsia="Times New Roman" w:hAnsi="Calibri" w:cs="Times New Roman"/>
-          <w:sz w:val="24"/>
-          <w:szCs w:val="24"/>
-          <w:lang w:val="en-US"/>
-        </w:rPr>
-        <w:t>“Fixed” some “magic” numbers.</w:t>
-      </w:r>
-    </w:p>
-    <w:p>
-      <w:pPr>
-        <w:numPr>
-          <w:ilvl w:val="0"/>
-          <w:numId w:val="1"/>
-        </w:numPr>
-        <w:spacing w:before="120" w:after="120" w:line="240" w:lineRule="auto"/>
-        <w:jc w:val="both"/>
-        <w:rPr>
-          <w:rFonts w:ascii="Calibri" w:eastAsia="Times New Roman" w:hAnsi="Calibri" w:cs="Times New Roman"/>
-          <w:sz w:val="24"/>
-          <w:szCs w:val="24"/>
-          <w:lang w:val="en-US"/>
-        </w:rPr>
-      </w:pPr>
-      <w:r>
-        <w:rPr>
-          <w:rFonts w:ascii="Calibri" w:eastAsia="Times New Roman" w:hAnsi="Calibri" w:cs="Times New Roman"/>
-          <w:sz w:val="24"/>
-          <w:szCs w:val="24"/>
-          <w:lang w:val="en-US"/>
-        </w:rPr>
-        <w:t xml:space="preserve">Fixed a game logic issue concerning introduction of Exceptions and logic that </w:t>
-      </w:r>
-      <w:r>
-        <w:rPr>
-          <w:rFonts w:ascii="Calibri" w:eastAsia="Times New Roman" w:hAnsi="Calibri" w:cs="Times New Roman"/>
-          <w:sz w:val="24"/>
-          <w:szCs w:val="24"/>
-          <w:lang w:val="en-US"/>
-        </w:rPr>
-        <w:t>didn’t expect exceptions (</w:t>
-      </w:r>
-      <w:proofErr w:type="gramStart"/>
-      <w:r>
-        <w:rPr>
-          <w:rFonts w:ascii="Calibri" w:eastAsia="Times New Roman" w:hAnsi="Calibri" w:cs="Times New Roman"/>
-          <w:sz w:val="24"/>
-          <w:szCs w:val="24"/>
-          <w:lang w:val="en-US"/>
-        </w:rPr>
-        <w:t>Position(</w:t>
-      </w:r>
-      <w:proofErr w:type="gramEnd"/>
-      <w:r>
-        <w:rPr>
-          <w:rFonts w:ascii="Calibri" w:eastAsia="Times New Roman" w:hAnsi="Calibri" w:cs="Times New Roman"/>
-          <w:sz w:val="24"/>
-          <w:szCs w:val="24"/>
-          <w:lang w:val="en-US"/>
-        </w:rPr>
-        <w:t>-1, -1)).</w:t>
-      </w:r>
     </w:p>
     <w:p>
       <w:r>

</xml_diff>